<commit_message>
[Update] Add Line Changing Q1-Analysis Question's Answer
</commit_message>
<xml_diff>
--- a/Question Analysis/Q1.docx
+++ b/Question Analysis/Q1.docx
@@ -150,7 +150,6 @@
         <w:spacing w:line="276" w:lineRule="auto"/>
         <w:ind w:left="800"/>
         <w:rPr>
-          <w:rFonts w:hint="eastAsia"/>
           <w:b/>
           <w:bCs/>
         </w:rPr>
@@ -416,9 +415,6 @@
           <w:numId w:val="4"/>
         </w:numPr>
         <w:spacing w:line="276" w:lineRule="auto"/>
-        <w:rPr>
-          <w:rFonts w:hint="eastAsia"/>
-        </w:rPr>
       </w:pPr>
       <w:r>
         <w:rPr>
@@ -444,9 +440,6 @@
     <w:p>
       <w:pPr>
         <w:spacing w:line="276" w:lineRule="auto"/>
-        <w:rPr>
-          <w:rFonts w:hint="eastAsia"/>
-        </w:rPr>
       </w:pPr>
     </w:p>
     <w:p>
@@ -457,9 +450,6 @@
           <w:numId w:val="1"/>
         </w:numPr>
         <w:spacing w:line="276" w:lineRule="auto"/>
-        <w:rPr>
-          <w:rFonts w:hint="eastAsia"/>
-        </w:rPr>
       </w:pPr>
       <w:proofErr w:type="spellStart"/>
       <w:r>
@@ -484,9 +474,6 @@
           <w:numId w:val="6"/>
         </w:numPr>
         <w:spacing w:line="276" w:lineRule="auto"/>
-        <w:rPr>
-          <w:rFonts w:hint="eastAsia"/>
-        </w:rPr>
       </w:pPr>
       <w:proofErr w:type="spellStart"/>
       <w:r>
@@ -542,19 +529,7 @@
         <w:rPr>
           <w:rFonts w:hint="eastAsia"/>
         </w:rPr>
-        <w:t xml:space="preserve"> 들고 있음으로써 다른 클래스에서 </w:t>
-      </w:r>
-      <w:r>
-        <w:rPr>
-          <w:rFonts w:hint="eastAsia"/>
-        </w:rPr>
-        <w:t>Player 객체 정보를 가지고 있을 필요 없이</w:t>
-      </w:r>
-      <w:r>
-        <w:rPr>
-          <w:rFonts w:hint="eastAsia"/>
-        </w:rPr>
-        <w:t xml:space="preserve"> </w:t>
+        <w:t xml:space="preserve"> 들고 있음으로써 다른 클래스에서 Player 객체 정보를 가지고 있을 필요 없이 </w:t>
       </w:r>
       <w:proofErr w:type="spellStart"/>
       <w:r>
@@ -623,9 +598,6 @@
           <w:numId w:val="6"/>
         </w:numPr>
         <w:spacing w:line="276" w:lineRule="auto"/>
-        <w:rPr>
-          <w:rFonts w:hint="eastAsia"/>
-        </w:rPr>
       </w:pPr>
       <w:r>
         <w:rPr>
@@ -675,6 +647,9 @@
         <w:autoSpaceDE/>
         <w:autoSpaceDN/>
       </w:pPr>
+      <w:r>
+        <w:br w:type="page"/>
+      </w:r>
     </w:p>
     <w:p>
       <w:pPr>
@@ -684,14 +659,12 @@
           <w:numId w:val="1"/>
         </w:numPr>
         <w:spacing w:line="276" w:lineRule="auto"/>
-        <w:rPr>
-          <w:rFonts w:hint="eastAsia"/>
-        </w:rPr>
-      </w:pPr>
-      <w:r>
-        <w:rPr>
-          <w:rFonts w:hint="eastAsia"/>
-        </w:rPr>
+      </w:pPr>
+      <w:r>
+        <w:rPr>
+          <w:rFonts w:hint="eastAsia"/>
+        </w:rPr>
+        <w:lastRenderedPageBreak/>
         <w:t xml:space="preserve">핵심 로직을 분석해보세요(Move, </w:t>
       </w:r>
       <w:proofErr w:type="spellStart"/>
@@ -736,7 +709,6 @@
         <w:rPr>
           <w:rFonts w:hint="eastAsia"/>
         </w:rPr>
-        <w:lastRenderedPageBreak/>
         <w:t>Move</w:t>
       </w:r>
     </w:p>
@@ -881,9 +853,6 @@
           <w:numId w:val="8"/>
         </w:numPr>
         <w:spacing w:line="276" w:lineRule="auto"/>
-        <w:rPr>
-          <w:rFonts w:hint="eastAsia"/>
-        </w:rPr>
       </w:pPr>
       <w:r>
         <w:rPr>
@@ -932,9 +901,6 @@
       <w:pPr>
         <w:spacing w:line="276" w:lineRule="auto"/>
         <w:ind w:left="1240"/>
-        <w:rPr>
-          <w:rFonts w:hint="eastAsia"/>
-        </w:rPr>
       </w:pPr>
     </w:p>
     <w:p>
@@ -945,9 +911,6 @@
           <w:numId w:val="7"/>
         </w:numPr>
         <w:spacing w:line="276" w:lineRule="auto"/>
-        <w:rPr>
-          <w:rFonts w:hint="eastAsia"/>
-        </w:rPr>
       </w:pPr>
       <w:proofErr w:type="spellStart"/>
       <w:r>
@@ -1060,9 +1023,6 @@
       <w:pPr>
         <w:spacing w:line="276" w:lineRule="auto"/>
         <w:ind w:left="1240"/>
-        <w:rPr>
-          <w:rFonts w:hint="eastAsia"/>
-        </w:rPr>
       </w:pPr>
     </w:p>
     <w:p>
@@ -1073,9 +1033,6 @@
           <w:numId w:val="7"/>
         </w:numPr>
         <w:spacing w:line="276" w:lineRule="auto"/>
-        <w:rPr>
-          <w:rFonts w:hint="eastAsia"/>
-        </w:rPr>
       </w:pPr>
       <w:proofErr w:type="spellStart"/>
       <w:r>
@@ -1208,9 +1165,6 @@
           <w:numId w:val="9"/>
         </w:numPr>
         <w:spacing w:line="276" w:lineRule="auto"/>
-        <w:rPr>
-          <w:rFonts w:hint="eastAsia"/>
-        </w:rPr>
       </w:pPr>
       <w:r>
         <w:rPr>
@@ -1244,6 +1198,9 @@
         <w:autoSpaceDE/>
         <w:autoSpaceDN/>
       </w:pPr>
+      <w:r>
+        <w:br w:type="page"/>
+      </w:r>
     </w:p>
     <w:p>
       <w:pPr>
@@ -1253,14 +1210,12 @@
           <w:numId w:val="1"/>
         </w:numPr>
         <w:spacing w:line="276" w:lineRule="auto"/>
-        <w:rPr>
-          <w:rFonts w:hint="eastAsia"/>
-        </w:rPr>
-      </w:pPr>
-      <w:r>
-        <w:rPr>
-          <w:rFonts w:hint="eastAsia"/>
-        </w:rPr>
+      </w:pPr>
+      <w:r>
+        <w:rPr>
+          <w:rFonts w:hint="eastAsia"/>
+        </w:rPr>
+        <w:lastRenderedPageBreak/>
         <w:t xml:space="preserve">Move와 </w:t>
       </w:r>
       <w:proofErr w:type="spellStart"/>
@@ -1376,16 +1331,12 @@
       <w:pPr>
         <w:spacing w:line="276" w:lineRule="auto"/>
         <w:ind w:left="880"/>
-        <w:rPr>
-          <w:rFonts w:hint="eastAsia"/>
-        </w:rPr>
-      </w:pPr>
-      <w:proofErr w:type="spellStart"/>
-      <w:r>
-        <w:rPr>
-          <w:rFonts w:hint="eastAsia"/>
-        </w:rPr>
-        <w:lastRenderedPageBreak/>
+      </w:pPr>
+      <w:proofErr w:type="spellStart"/>
+      <w:r>
+        <w:rPr>
+          <w:rFonts w:hint="eastAsia"/>
+        </w:rPr>
         <w:t>CameraLook</w:t>
       </w:r>
       <w:proofErr w:type="spellEnd"/>

</xml_diff>